<commit_message>
added workspace and board
</commit_message>
<xml_diff>
--- a/Diagrams/Use Case Desc.docx
+++ b/Diagrams/Use Case Desc.docx
@@ -1099,7 +1099,33 @@
               <w:rPr>
                 <w:lang w:val="en-US"/>
               </w:rPr>
-              <w:t>User clicks on the close board menu.</w:t>
+              <w:t xml:space="preserve">User </w:t>
+            </w:r>
+            <w:r>
+              <w:rPr>
+                <w:lang w:val="en-US"/>
+              </w:rPr>
+              <w:t>opens board.</w:t>
+            </w:r>
+          </w:p>
+          <w:p>
+            <w:pPr>
+              <w:rPr>
+                <w:lang w:val="en-US"/>
+              </w:rPr>
+            </w:pPr>
+          </w:p>
+          <w:p>
+            <w:pPr>
+              <w:rPr>
+                <w:lang w:val="en-US"/>
+              </w:rPr>
+            </w:pPr>
+            <w:r>
+              <w:rPr>
+                <w:lang w:val="en-US"/>
+              </w:rPr>
+              <w:t>2. User close board.</w:t>
             </w:r>
           </w:p>
           <w:p>
@@ -1150,7 +1176,13 @@
               <w:rPr>
                 <w:lang w:val="en-US"/>
               </w:rPr>
-              <w:t>System Checks if User is admin.</w:t>
+              <w:t xml:space="preserve">System Checks if User </w:t>
+            </w:r>
+            <w:r>
+              <w:rPr>
+                <w:lang w:val="en-US"/>
+              </w:rPr>
+              <w:t>has access.</w:t>
             </w:r>
           </w:p>
           <w:p>
@@ -1158,7 +1190,7 @@
               <w:pStyle w:val="ListParagraph"/>
               <w:numPr>
                 <w:ilvl w:val="1"/>
-                <w:numId w:val="2"/>
+                <w:numId w:val="4"/>
               </w:numPr>
               <w:rPr>
                 <w:lang w:val="en-US"/>
@@ -1168,6 +1200,25 @@
               <w:rPr>
                 <w:lang w:val="en-US"/>
               </w:rPr>
+              <w:t>Check if user is admin.</w:t>
+            </w:r>
+          </w:p>
+          <w:p>
+            <w:pPr>
+              <w:rPr>
+                <w:lang w:val="en-US"/>
+              </w:rPr>
+            </w:pPr>
+            <w:r>
+              <w:rPr>
+                <w:lang w:val="en-US"/>
+              </w:rPr>
+              <w:t xml:space="preserve">2.2 </w:t>
+            </w:r>
+            <w:r>
+              <w:rPr>
+                <w:lang w:val="en-US"/>
+              </w:rPr>
               <w:t>System checks if board is already closed.</w:t>
             </w:r>
           </w:p>
@@ -1181,13 +1232,13 @@
               <w:rPr>
                 <w:lang w:val="en-US"/>
               </w:rPr>
-              <w:t>1.</w:t>
-            </w:r>
-            <w:r>
-              <w:rPr>
-                <w:lang w:val="en-US"/>
-              </w:rPr>
-              <w:t xml:space="preserve">3. </w:t>
+              <w:t>2.3</w:t>
+            </w:r>
+            <w:r>
+              <w:rPr>
+                <w:lang w:val="en-US"/>
+              </w:rPr>
+              <w:t xml:space="preserve"> </w:t>
             </w:r>
             <w:r>
               <w:rPr>
@@ -1206,7 +1257,13 @@
               <w:rPr>
                 <w:lang w:val="en-US"/>
               </w:rPr>
-              <w:t>1.4 System adds database into the Closed Board List.</w:t>
+              <w:t>2.4</w:t>
+            </w:r>
+            <w:r>
+              <w:rPr>
+                <w:lang w:val="en-US"/>
+              </w:rPr>
+              <w:t xml:space="preserve"> System adds database into the Closed Board List.</w:t>
             </w:r>
           </w:p>
         </w:tc>
@@ -1242,28 +1299,58 @@
           </w:tcPr>
           <w:p>
             <w:pPr>
-              <w:rPr>
-                <w:lang w:val="en-US"/>
-              </w:rPr>
-            </w:pPr>
-            <w:r>
-              <w:rPr>
-                <w:lang w:val="en-US"/>
-              </w:rPr>
-              <w:t>1.1 User is not admin</w:t>
-            </w:r>
-          </w:p>
-          <w:p>
-            <w:pPr>
-              <w:rPr>
-                <w:lang w:val="en-US"/>
-              </w:rPr>
-            </w:pPr>
-            <w:r>
-              <w:rPr>
-                <w:lang w:val="en-US"/>
-              </w:rPr>
-              <w:t>1.2 Board is already closed.</w:t>
+              <w:pStyle w:val="ListParagraph"/>
+              <w:numPr>
+                <w:ilvl w:val="1"/>
+                <w:numId w:val="5"/>
+              </w:numPr>
+              <w:rPr>
+                <w:lang w:val="en-US"/>
+              </w:rPr>
+            </w:pPr>
+            <w:r>
+              <w:rPr>
+                <w:lang w:val="en-US"/>
+              </w:rPr>
+              <w:t xml:space="preserve">User </w:t>
+            </w:r>
+            <w:r>
+              <w:rPr>
+                <w:lang w:val="en-US"/>
+              </w:rPr>
+              <w:t>has no access.</w:t>
+            </w:r>
+          </w:p>
+          <w:p>
+            <w:pPr>
+              <w:rPr>
+                <w:lang w:val="en-US"/>
+              </w:rPr>
+            </w:pPr>
+            <w:r>
+              <w:rPr>
+                <w:lang w:val="en-US"/>
+              </w:rPr>
+              <w:t>2.1 User is not admin and cannot close board.</w:t>
+            </w:r>
+          </w:p>
+          <w:p>
+            <w:pPr>
+              <w:rPr>
+                <w:lang w:val="en-US"/>
+              </w:rPr>
+            </w:pPr>
+            <w:r>
+              <w:rPr>
+                <w:lang w:val="en-US"/>
+              </w:rPr>
+              <w:t>2.2</w:t>
+            </w:r>
+            <w:r>
+              <w:rPr>
+                <w:lang w:val="en-US"/>
+              </w:rPr>
+              <w:t xml:space="preserve"> Board is already closed.</w:t>
             </w:r>
           </w:p>
         </w:tc>
@@ -1301,6 +1388,7 @@
                 <w:bCs/>
                 <w:lang w:val="en-US"/>
               </w:rPr>
+              <w:lastRenderedPageBreak/>
               <w:t>Use Case</w:t>
             </w:r>
           </w:p>
@@ -1345,7 +1433,6 @@
                 <w:bCs/>
                 <w:lang w:val="en-US"/>
               </w:rPr>
-              <w:lastRenderedPageBreak/>
               <w:t>Scenario</w:t>
             </w:r>
           </w:p>
@@ -2365,7 +2452,33 @@
               <w:rPr>
                 <w:lang w:val="en-US"/>
               </w:rPr>
-              <w:t xml:space="preserve">1. </w:t>
+              <w:t>1. User opens Date Time menu.</w:t>
+            </w:r>
+          </w:p>
+          <w:p>
+            <w:pPr>
+              <w:rPr>
+                <w:lang w:val="en-US"/>
+              </w:rPr>
+            </w:pPr>
+          </w:p>
+          <w:p>
+            <w:pPr>
+              <w:rPr>
+                <w:lang w:val="en-US"/>
+              </w:rPr>
+            </w:pPr>
+            <w:r>
+              <w:rPr>
+                <w:lang w:val="en-US"/>
+              </w:rPr>
+              <w:t>2</w:t>
+            </w:r>
+            <w:r>
+              <w:rPr>
+                <w:lang w:val="en-US"/>
+              </w:rPr>
+              <w:t xml:space="preserve">. </w:t>
             </w:r>
             <w:r>
               <w:rPr>
@@ -2399,52 +2512,99 @@
                 <w:lang w:val="en-US"/>
               </w:rPr>
             </w:pPr>
-            <w:r>
-              <w:rPr>
-                <w:lang w:val="en-US"/>
-              </w:rPr>
-              <w:t>2. User specifies reminder time for the due date.</w:t>
-            </w:r>
-          </w:p>
-          <w:p>
-            <w:pPr>
-              <w:rPr>
-                <w:lang w:val="en-US"/>
-              </w:rPr>
-            </w:pPr>
-          </w:p>
-          <w:p>
-            <w:pPr>
-              <w:rPr>
-                <w:lang w:val="en-US"/>
-              </w:rPr>
-            </w:pPr>
-          </w:p>
-          <w:p>
-            <w:pPr>
-              <w:rPr>
-                <w:lang w:val="en-US"/>
-              </w:rPr>
-            </w:pPr>
-          </w:p>
-          <w:p>
-            <w:pPr>
-              <w:rPr>
-                <w:lang w:val="en-US"/>
-              </w:rPr>
-            </w:pPr>
-          </w:p>
-          <w:p>
-            <w:pPr>
-              <w:rPr>
-                <w:lang w:val="en-US"/>
-              </w:rPr>
-            </w:pPr>
-            <w:r>
-              <w:rPr>
-                <w:lang w:val="en-US"/>
-              </w:rPr>
-              <w:t>3. User receives reminder notification.</w:t>
+          </w:p>
+          <w:p>
+            <w:pPr>
+              <w:rPr>
+                <w:lang w:val="en-US"/>
+              </w:rPr>
+            </w:pPr>
+          </w:p>
+          <w:p>
+            <w:pPr>
+              <w:rPr>
+                <w:lang w:val="en-US"/>
+              </w:rPr>
+            </w:pPr>
+            <w:r>
+              <w:rPr>
+                <w:lang w:val="en-US"/>
+              </w:rPr>
+              <w:t>3</w:t>
+            </w:r>
+            <w:r>
+              <w:rPr>
+                <w:lang w:val="en-US"/>
+              </w:rPr>
+              <w:t>. User specifies reminder time for the due date.</w:t>
+            </w:r>
+          </w:p>
+          <w:p>
+            <w:pPr>
+              <w:rPr>
+                <w:lang w:val="en-US"/>
+              </w:rPr>
+            </w:pPr>
+          </w:p>
+          <w:p>
+            <w:pPr>
+              <w:rPr>
+                <w:lang w:val="en-US"/>
+              </w:rPr>
+            </w:pPr>
+          </w:p>
+          <w:p>
+            <w:pPr>
+              <w:rPr>
+                <w:lang w:val="en-US"/>
+              </w:rPr>
+            </w:pPr>
+          </w:p>
+          <w:p>
+            <w:pPr>
+              <w:rPr>
+                <w:lang w:val="en-US"/>
+              </w:rPr>
+            </w:pPr>
+          </w:p>
+          <w:p>
+            <w:pPr>
+              <w:rPr>
+                <w:lang w:val="en-US"/>
+              </w:rPr>
+            </w:pPr>
+          </w:p>
+          <w:p>
+            <w:pPr>
+              <w:rPr>
+                <w:lang w:val="en-US"/>
+              </w:rPr>
+            </w:pPr>
+          </w:p>
+          <w:p>
+            <w:pPr>
+              <w:rPr>
+                <w:lang w:val="en-US"/>
+              </w:rPr>
+            </w:pPr>
+          </w:p>
+          <w:p>
+            <w:pPr>
+              <w:rPr>
+                <w:lang w:val="en-US"/>
+              </w:rPr>
+            </w:pPr>
+            <w:r>
+              <w:rPr>
+                <w:lang w:val="en-US"/>
+              </w:rPr>
+              <w:t>4</w:t>
+            </w:r>
+            <w:r>
+              <w:rPr>
+                <w:lang w:val="en-US"/>
+              </w:rPr>
+              <w:t>. User receives reminder notification.</w:t>
             </w:r>
           </w:p>
         </w:tc>
@@ -2462,33 +2622,160 @@
               <w:rPr>
                 <w:lang w:val="en-US"/>
               </w:rPr>
-              <w:t>1.1 Due Date and Time is added in the database for the card.</w:t>
-            </w:r>
-          </w:p>
-          <w:p>
-            <w:pPr>
-              <w:rPr>
-                <w:lang w:val="en-US"/>
-              </w:rPr>
-            </w:pPr>
-            <w:r>
-              <w:rPr>
-                <w:lang w:val="en-US"/>
-              </w:rPr>
-              <w:t>2.1 Sets the reminder date and time.</w:t>
-            </w:r>
-          </w:p>
-          <w:p>
-            <w:pPr>
-              <w:rPr>
-                <w:lang w:val="en-US"/>
-              </w:rPr>
-            </w:pPr>
-            <w:r>
-              <w:rPr>
-                <w:lang w:val="en-US"/>
-              </w:rPr>
-              <w:t xml:space="preserve">2.2 If date time is equal to reminder date time then notify </w:t>
+              <w:lastRenderedPageBreak/>
+              <w:t>1.1 Verify user has access</w:t>
+            </w:r>
+          </w:p>
+          <w:p>
+            <w:pPr>
+              <w:rPr>
+                <w:lang w:val="en-US"/>
+              </w:rPr>
+            </w:pPr>
+          </w:p>
+          <w:p>
+            <w:pPr>
+              <w:rPr>
+                <w:lang w:val="en-US"/>
+              </w:rPr>
+            </w:pPr>
+            <w:r>
+              <w:rPr>
+                <w:lang w:val="en-US"/>
+              </w:rPr>
+              <w:t>2</w:t>
+            </w:r>
+            <w:r>
+              <w:rPr>
+                <w:lang w:val="en-US"/>
+              </w:rPr>
+              <w:t>.</w:t>
+            </w:r>
+            <w:r>
+              <w:rPr>
+                <w:lang w:val="en-US"/>
+              </w:rPr>
+              <w:t>1</w:t>
+            </w:r>
+            <w:r>
+              <w:rPr>
+                <w:lang w:val="en-US"/>
+              </w:rPr>
+              <w:t xml:space="preserve"> Due Date and Time is added in the database for the card.</w:t>
+            </w:r>
+          </w:p>
+          <w:p>
+            <w:pPr>
+              <w:rPr>
+                <w:lang w:val="en-US"/>
+              </w:rPr>
+            </w:pPr>
+          </w:p>
+          <w:p>
+            <w:pPr>
+              <w:rPr>
+                <w:lang w:val="en-US"/>
+              </w:rPr>
+            </w:pPr>
+          </w:p>
+          <w:p>
+            <w:pPr>
+              <w:rPr>
+                <w:lang w:val="en-US"/>
+              </w:rPr>
+            </w:pPr>
+            <w:r>
+              <w:rPr>
+                <w:lang w:val="en-US"/>
+              </w:rPr>
+              <w:t>3</w:t>
+            </w:r>
+            <w:r>
+              <w:rPr>
+                <w:lang w:val="en-US"/>
+              </w:rPr>
+              <w:t>.1 Verify reminder date time.</w:t>
+            </w:r>
+          </w:p>
+          <w:p>
+            <w:pPr>
+              <w:rPr>
+                <w:lang w:val="en-US"/>
+              </w:rPr>
+            </w:pPr>
+            <w:r>
+              <w:rPr>
+                <w:lang w:val="en-US"/>
+              </w:rPr>
+              <w:t>3</w:t>
+            </w:r>
+            <w:r>
+              <w:rPr>
+                <w:lang w:val="en-US"/>
+              </w:rPr>
+              <w:t>.</w:t>
+            </w:r>
+            <w:r>
+              <w:rPr>
+                <w:lang w:val="en-US"/>
+              </w:rPr>
+              <w:t>2</w:t>
+            </w:r>
+            <w:r>
+              <w:rPr>
+                <w:lang w:val="en-US"/>
+              </w:rPr>
+              <w:t xml:space="preserve"> </w:t>
+            </w:r>
+            <w:r>
+              <w:rPr>
+                <w:lang w:val="en-US"/>
+              </w:rPr>
+              <w:t>Add</w:t>
+            </w:r>
+            <w:r>
+              <w:rPr>
+                <w:lang w:val="en-US"/>
+              </w:rPr>
+              <w:t xml:space="preserve"> the reminder date and time</w:t>
+            </w:r>
+            <w:r>
+              <w:rPr>
+                <w:lang w:val="en-US"/>
+              </w:rPr>
+              <w:t xml:space="preserve"> to database</w:t>
+            </w:r>
+            <w:r>
+              <w:rPr>
+                <w:lang w:val="en-US"/>
+              </w:rPr>
+              <w:t>.</w:t>
+            </w:r>
+          </w:p>
+          <w:p>
+            <w:pPr>
+              <w:rPr>
+                <w:lang w:val="en-US"/>
+              </w:rPr>
+            </w:pPr>
+            <w:r>
+              <w:rPr>
+                <w:lang w:val="en-US"/>
+              </w:rPr>
+              <w:t>3</w:t>
+            </w:r>
+            <w:r>
+              <w:rPr>
+                <w:lang w:val="en-US"/>
+              </w:rPr>
+              <w:t xml:space="preserve">.2 If date time is equal to reminder date time then </w:t>
+            </w:r>
+            <w:r>
+              <w:rPr>
+                <w:lang w:val="en-US"/>
+              </w:rPr>
+              <w:lastRenderedPageBreak/>
+              <w:t xml:space="preserve">notify </w:t>
             </w:r>
             <w:r>
               <w:rPr>
@@ -2503,12 +2790,6 @@
                 <w:lang w:val="en-US"/>
               </w:rPr>
             </w:pPr>
-            <w:r>
-              <w:rPr>
-                <w:lang w:val="en-US"/>
-              </w:rPr>
-              <w:t>C</w:t>
-            </w:r>
           </w:p>
         </w:tc>
       </w:tr>
@@ -2543,15 +2824,39 @@
           </w:tcPr>
           <w:p>
             <w:pPr>
-              <w:rPr>
-                <w:lang w:val="en-US"/>
-              </w:rPr>
-            </w:pPr>
-            <w:r>
-              <w:rPr>
-                <w:lang w:val="en-US"/>
-              </w:rPr>
-              <w:t>-</w:t>
+              <w:pStyle w:val="ListParagraph"/>
+              <w:numPr>
+                <w:ilvl w:val="1"/>
+                <w:numId w:val="7"/>
+              </w:numPr>
+              <w:rPr>
+                <w:lang w:val="en-US"/>
+              </w:rPr>
+            </w:pPr>
+            <w:r>
+              <w:rPr>
+                <w:lang w:val="en-US"/>
+              </w:rPr>
+              <w:t>User has no access</w:t>
+            </w:r>
+          </w:p>
+          <w:p>
+            <w:pPr>
+              <w:rPr>
+                <w:lang w:val="en-US"/>
+              </w:rPr>
+            </w:pPr>
+            <w:r>
+              <w:rPr>
+                <w:lang w:val="en-US"/>
+              </w:rPr>
+              <w:t>3.2</w:t>
+            </w:r>
+            <w:r>
+              <w:rPr>
+                <w:lang w:val="en-US"/>
+              </w:rPr>
+              <w:t xml:space="preserve"> Reminder date and time is not valid, user input again.</w:t>
             </w:r>
           </w:p>
         </w:tc>
@@ -2591,7 +2896,6 @@
                 <w:bCs/>
                 <w:lang w:val="en-US"/>
               </w:rPr>
-              <w:lastRenderedPageBreak/>
               <w:t>Use Case</w:t>
             </w:r>
           </w:p>
@@ -3314,9 +3618,574 @@
     </w:lvl>
   </w:abstractNum>
   <w:abstractNum w:abstractNumId="1" w15:restartNumberingAfterBreak="0">
+    <w:nsid w:val="08D044D4"/>
+    <w:multiLevelType w:val="multilevel"/>
+    <w:tmpl w:val="889C5B60"/>
+    <w:lvl w:ilvl="0">
+      <w:start w:val="1"/>
+      <w:numFmt w:val="decimal"/>
+      <w:lvlText w:val="%1"/>
+      <w:lvlJc w:val="left"/>
+      <w:pPr>
+        <w:ind w:left="360" w:hanging="360"/>
+      </w:pPr>
+      <w:rPr>
+        <w:rFonts w:hint="default"/>
+      </w:rPr>
+    </w:lvl>
+    <w:lvl w:ilvl="1">
+      <w:start w:val="1"/>
+      <w:numFmt w:val="decimal"/>
+      <w:lvlText w:val="%1.%2"/>
+      <w:lvlJc w:val="left"/>
+      <w:pPr>
+        <w:ind w:left="360" w:hanging="360"/>
+      </w:pPr>
+      <w:rPr>
+        <w:rFonts w:hint="default"/>
+      </w:rPr>
+    </w:lvl>
+    <w:lvl w:ilvl="2">
+      <w:start w:val="1"/>
+      <w:numFmt w:val="decimal"/>
+      <w:lvlText w:val="%1.%2.%3"/>
+      <w:lvlJc w:val="left"/>
+      <w:pPr>
+        <w:ind w:left="720" w:hanging="720"/>
+      </w:pPr>
+      <w:rPr>
+        <w:rFonts w:hint="default"/>
+      </w:rPr>
+    </w:lvl>
+    <w:lvl w:ilvl="3">
+      <w:start w:val="1"/>
+      <w:numFmt w:val="decimal"/>
+      <w:lvlText w:val="%1.%2.%3.%4"/>
+      <w:lvlJc w:val="left"/>
+      <w:pPr>
+        <w:ind w:left="720" w:hanging="720"/>
+      </w:pPr>
+      <w:rPr>
+        <w:rFonts w:hint="default"/>
+      </w:rPr>
+    </w:lvl>
+    <w:lvl w:ilvl="4">
+      <w:start w:val="1"/>
+      <w:numFmt w:val="decimal"/>
+      <w:lvlText w:val="%1.%2.%3.%4.%5"/>
+      <w:lvlJc w:val="left"/>
+      <w:pPr>
+        <w:ind w:left="1080" w:hanging="1080"/>
+      </w:pPr>
+      <w:rPr>
+        <w:rFonts w:hint="default"/>
+      </w:rPr>
+    </w:lvl>
+    <w:lvl w:ilvl="5">
+      <w:start w:val="1"/>
+      <w:numFmt w:val="decimal"/>
+      <w:lvlText w:val="%1.%2.%3.%4.%5.%6"/>
+      <w:lvlJc w:val="left"/>
+      <w:pPr>
+        <w:ind w:left="1080" w:hanging="1080"/>
+      </w:pPr>
+      <w:rPr>
+        <w:rFonts w:hint="default"/>
+      </w:rPr>
+    </w:lvl>
+    <w:lvl w:ilvl="6">
+      <w:start w:val="1"/>
+      <w:numFmt w:val="decimal"/>
+      <w:lvlText w:val="%1.%2.%3.%4.%5.%6.%7"/>
+      <w:lvlJc w:val="left"/>
+      <w:pPr>
+        <w:ind w:left="1440" w:hanging="1440"/>
+      </w:pPr>
+      <w:rPr>
+        <w:rFonts w:hint="default"/>
+      </w:rPr>
+    </w:lvl>
+    <w:lvl w:ilvl="7">
+      <w:start w:val="1"/>
+      <w:numFmt w:val="decimal"/>
+      <w:lvlText w:val="%1.%2.%3.%4.%5.%6.%7.%8"/>
+      <w:lvlJc w:val="left"/>
+      <w:pPr>
+        <w:ind w:left="1440" w:hanging="1440"/>
+      </w:pPr>
+      <w:rPr>
+        <w:rFonts w:hint="default"/>
+      </w:rPr>
+    </w:lvl>
+    <w:lvl w:ilvl="8">
+      <w:start w:val="1"/>
+      <w:numFmt w:val="decimal"/>
+      <w:lvlText w:val="%1.%2.%3.%4.%5.%6.%7.%8.%9"/>
+      <w:lvlJc w:val="left"/>
+      <w:pPr>
+        <w:ind w:left="1440" w:hanging="1440"/>
+      </w:pPr>
+      <w:rPr>
+        <w:rFonts w:hint="default"/>
+      </w:rPr>
+    </w:lvl>
+  </w:abstractNum>
+  <w:abstractNum w:abstractNumId="2" w15:restartNumberingAfterBreak="0">
     <w:nsid w:val="19DC33A2"/>
     <w:multiLevelType w:val="multilevel"/>
     <w:tmpl w:val="234448B6"/>
+    <w:lvl w:ilvl="0">
+      <w:start w:val="1"/>
+      <w:numFmt w:val="decimal"/>
+      <w:lvlText w:val="%1"/>
+      <w:lvlJc w:val="left"/>
+      <w:pPr>
+        <w:ind w:left="360" w:hanging="360"/>
+      </w:pPr>
+      <w:rPr>
+        <w:rFonts w:hint="default"/>
+      </w:rPr>
+    </w:lvl>
+    <w:lvl w:ilvl="1">
+      <w:start w:val="1"/>
+      <w:numFmt w:val="decimal"/>
+      <w:lvlText w:val="%1.%2"/>
+      <w:lvlJc w:val="left"/>
+      <w:pPr>
+        <w:ind w:left="360" w:hanging="360"/>
+      </w:pPr>
+      <w:rPr>
+        <w:rFonts w:hint="default"/>
+      </w:rPr>
+    </w:lvl>
+    <w:lvl w:ilvl="2">
+      <w:start w:val="1"/>
+      <w:numFmt w:val="decimal"/>
+      <w:lvlText w:val="%1.%2.%3"/>
+      <w:lvlJc w:val="left"/>
+      <w:pPr>
+        <w:ind w:left="720" w:hanging="720"/>
+      </w:pPr>
+      <w:rPr>
+        <w:rFonts w:hint="default"/>
+      </w:rPr>
+    </w:lvl>
+    <w:lvl w:ilvl="3">
+      <w:start w:val="1"/>
+      <w:numFmt w:val="decimal"/>
+      <w:lvlText w:val="%1.%2.%3.%4"/>
+      <w:lvlJc w:val="left"/>
+      <w:pPr>
+        <w:ind w:left="720" w:hanging="720"/>
+      </w:pPr>
+      <w:rPr>
+        <w:rFonts w:hint="default"/>
+      </w:rPr>
+    </w:lvl>
+    <w:lvl w:ilvl="4">
+      <w:start w:val="1"/>
+      <w:numFmt w:val="decimal"/>
+      <w:lvlText w:val="%1.%2.%3.%4.%5"/>
+      <w:lvlJc w:val="left"/>
+      <w:pPr>
+        <w:ind w:left="1080" w:hanging="1080"/>
+      </w:pPr>
+      <w:rPr>
+        <w:rFonts w:hint="default"/>
+      </w:rPr>
+    </w:lvl>
+    <w:lvl w:ilvl="5">
+      <w:start w:val="1"/>
+      <w:numFmt w:val="decimal"/>
+      <w:lvlText w:val="%1.%2.%3.%4.%5.%6"/>
+      <w:lvlJc w:val="left"/>
+      <w:pPr>
+        <w:ind w:left="1080" w:hanging="1080"/>
+      </w:pPr>
+      <w:rPr>
+        <w:rFonts w:hint="default"/>
+      </w:rPr>
+    </w:lvl>
+    <w:lvl w:ilvl="6">
+      <w:start w:val="1"/>
+      <w:numFmt w:val="decimal"/>
+      <w:lvlText w:val="%1.%2.%3.%4.%5.%6.%7"/>
+      <w:lvlJc w:val="left"/>
+      <w:pPr>
+        <w:ind w:left="1440" w:hanging="1440"/>
+      </w:pPr>
+      <w:rPr>
+        <w:rFonts w:hint="default"/>
+      </w:rPr>
+    </w:lvl>
+    <w:lvl w:ilvl="7">
+      <w:start w:val="1"/>
+      <w:numFmt w:val="decimal"/>
+      <w:lvlText w:val="%1.%2.%3.%4.%5.%6.%7.%8"/>
+      <w:lvlJc w:val="left"/>
+      <w:pPr>
+        <w:ind w:left="1440" w:hanging="1440"/>
+      </w:pPr>
+      <w:rPr>
+        <w:rFonts w:hint="default"/>
+      </w:rPr>
+    </w:lvl>
+    <w:lvl w:ilvl="8">
+      <w:start w:val="1"/>
+      <w:numFmt w:val="decimal"/>
+      <w:lvlText w:val="%1.%2.%3.%4.%5.%6.%7.%8.%9"/>
+      <w:lvlJc w:val="left"/>
+      <w:pPr>
+        <w:ind w:left="1440" w:hanging="1440"/>
+      </w:pPr>
+      <w:rPr>
+        <w:rFonts w:hint="default"/>
+      </w:rPr>
+    </w:lvl>
+  </w:abstractNum>
+  <w:abstractNum w:abstractNumId="3" w15:restartNumberingAfterBreak="0">
+    <w:nsid w:val="51D76B8D"/>
+    <w:multiLevelType w:val="multilevel"/>
+    <w:tmpl w:val="B38688F8"/>
+    <w:lvl w:ilvl="0">
+      <w:start w:val="2"/>
+      <w:numFmt w:val="decimal"/>
+      <w:lvlText w:val="%1"/>
+      <w:lvlJc w:val="left"/>
+      <w:pPr>
+        <w:ind w:left="360" w:hanging="360"/>
+      </w:pPr>
+      <w:rPr>
+        <w:rFonts w:hint="default"/>
+      </w:rPr>
+    </w:lvl>
+    <w:lvl w:ilvl="1">
+      <w:start w:val="1"/>
+      <w:numFmt w:val="decimal"/>
+      <w:lvlText w:val="%1.%2"/>
+      <w:lvlJc w:val="left"/>
+      <w:pPr>
+        <w:ind w:left="360" w:hanging="360"/>
+      </w:pPr>
+      <w:rPr>
+        <w:rFonts w:hint="default"/>
+      </w:rPr>
+    </w:lvl>
+    <w:lvl w:ilvl="2">
+      <w:start w:val="1"/>
+      <w:numFmt w:val="decimal"/>
+      <w:lvlText w:val="%1.%2.%3"/>
+      <w:lvlJc w:val="left"/>
+      <w:pPr>
+        <w:ind w:left="720" w:hanging="720"/>
+      </w:pPr>
+      <w:rPr>
+        <w:rFonts w:hint="default"/>
+      </w:rPr>
+    </w:lvl>
+    <w:lvl w:ilvl="3">
+      <w:start w:val="1"/>
+      <w:numFmt w:val="decimal"/>
+      <w:lvlText w:val="%1.%2.%3.%4"/>
+      <w:lvlJc w:val="left"/>
+      <w:pPr>
+        <w:ind w:left="720" w:hanging="720"/>
+      </w:pPr>
+      <w:rPr>
+        <w:rFonts w:hint="default"/>
+      </w:rPr>
+    </w:lvl>
+    <w:lvl w:ilvl="4">
+      <w:start w:val="1"/>
+      <w:numFmt w:val="decimal"/>
+      <w:lvlText w:val="%1.%2.%3.%4.%5"/>
+      <w:lvlJc w:val="left"/>
+      <w:pPr>
+        <w:ind w:left="1080" w:hanging="1080"/>
+      </w:pPr>
+      <w:rPr>
+        <w:rFonts w:hint="default"/>
+      </w:rPr>
+    </w:lvl>
+    <w:lvl w:ilvl="5">
+      <w:start w:val="1"/>
+      <w:numFmt w:val="decimal"/>
+      <w:lvlText w:val="%1.%2.%3.%4.%5.%6"/>
+      <w:lvlJc w:val="left"/>
+      <w:pPr>
+        <w:ind w:left="1080" w:hanging="1080"/>
+      </w:pPr>
+      <w:rPr>
+        <w:rFonts w:hint="default"/>
+      </w:rPr>
+    </w:lvl>
+    <w:lvl w:ilvl="6">
+      <w:start w:val="1"/>
+      <w:numFmt w:val="decimal"/>
+      <w:lvlText w:val="%1.%2.%3.%4.%5.%6.%7"/>
+      <w:lvlJc w:val="left"/>
+      <w:pPr>
+        <w:ind w:left="1440" w:hanging="1440"/>
+      </w:pPr>
+      <w:rPr>
+        <w:rFonts w:hint="default"/>
+      </w:rPr>
+    </w:lvl>
+    <w:lvl w:ilvl="7">
+      <w:start w:val="1"/>
+      <w:numFmt w:val="decimal"/>
+      <w:lvlText w:val="%1.%2.%3.%4.%5.%6.%7.%8"/>
+      <w:lvlJc w:val="left"/>
+      <w:pPr>
+        <w:ind w:left="1440" w:hanging="1440"/>
+      </w:pPr>
+      <w:rPr>
+        <w:rFonts w:hint="default"/>
+      </w:rPr>
+    </w:lvl>
+    <w:lvl w:ilvl="8">
+      <w:start w:val="1"/>
+      <w:numFmt w:val="decimal"/>
+      <w:lvlText w:val="%1.%2.%3.%4.%5.%6.%7.%8.%9"/>
+      <w:lvlJc w:val="left"/>
+      <w:pPr>
+        <w:ind w:left="1440" w:hanging="1440"/>
+      </w:pPr>
+      <w:rPr>
+        <w:rFonts w:hint="default"/>
+      </w:rPr>
+    </w:lvl>
+  </w:abstractNum>
+  <w:abstractNum w:abstractNumId="4" w15:restartNumberingAfterBreak="0">
+    <w:nsid w:val="51DC3918"/>
+    <w:multiLevelType w:val="multilevel"/>
+    <w:tmpl w:val="F6B650E6"/>
+    <w:lvl w:ilvl="0">
+      <w:start w:val="1"/>
+      <w:numFmt w:val="decimal"/>
+      <w:lvlText w:val="%1"/>
+      <w:lvlJc w:val="left"/>
+      <w:pPr>
+        <w:ind w:left="360" w:hanging="360"/>
+      </w:pPr>
+      <w:rPr>
+        <w:rFonts w:hint="default"/>
+      </w:rPr>
+    </w:lvl>
+    <w:lvl w:ilvl="1">
+      <w:start w:val="1"/>
+      <w:numFmt w:val="decimal"/>
+      <w:lvlText w:val="%1.%2"/>
+      <w:lvlJc w:val="left"/>
+      <w:pPr>
+        <w:ind w:left="360" w:hanging="360"/>
+      </w:pPr>
+      <w:rPr>
+        <w:rFonts w:hint="default"/>
+      </w:rPr>
+    </w:lvl>
+    <w:lvl w:ilvl="2">
+      <w:start w:val="1"/>
+      <w:numFmt w:val="decimal"/>
+      <w:lvlText w:val="%1.%2.%3"/>
+      <w:lvlJc w:val="left"/>
+      <w:pPr>
+        <w:ind w:left="720" w:hanging="720"/>
+      </w:pPr>
+      <w:rPr>
+        <w:rFonts w:hint="default"/>
+      </w:rPr>
+    </w:lvl>
+    <w:lvl w:ilvl="3">
+      <w:start w:val="1"/>
+      <w:numFmt w:val="decimal"/>
+      <w:lvlText w:val="%1.%2.%3.%4"/>
+      <w:lvlJc w:val="left"/>
+      <w:pPr>
+        <w:ind w:left="720" w:hanging="720"/>
+      </w:pPr>
+      <w:rPr>
+        <w:rFonts w:hint="default"/>
+      </w:rPr>
+    </w:lvl>
+    <w:lvl w:ilvl="4">
+      <w:start w:val="1"/>
+      <w:numFmt w:val="decimal"/>
+      <w:lvlText w:val="%1.%2.%3.%4.%5"/>
+      <w:lvlJc w:val="left"/>
+      <w:pPr>
+        <w:ind w:left="1080" w:hanging="1080"/>
+      </w:pPr>
+      <w:rPr>
+        <w:rFonts w:hint="default"/>
+      </w:rPr>
+    </w:lvl>
+    <w:lvl w:ilvl="5">
+      <w:start w:val="1"/>
+      <w:numFmt w:val="decimal"/>
+      <w:lvlText w:val="%1.%2.%3.%4.%5.%6"/>
+      <w:lvlJc w:val="left"/>
+      <w:pPr>
+        <w:ind w:left="1080" w:hanging="1080"/>
+      </w:pPr>
+      <w:rPr>
+        <w:rFonts w:hint="default"/>
+      </w:rPr>
+    </w:lvl>
+    <w:lvl w:ilvl="6">
+      <w:start w:val="1"/>
+      <w:numFmt w:val="decimal"/>
+      <w:lvlText w:val="%1.%2.%3.%4.%5.%6.%7"/>
+      <w:lvlJc w:val="left"/>
+      <w:pPr>
+        <w:ind w:left="1440" w:hanging="1440"/>
+      </w:pPr>
+      <w:rPr>
+        <w:rFonts w:hint="default"/>
+      </w:rPr>
+    </w:lvl>
+    <w:lvl w:ilvl="7">
+      <w:start w:val="1"/>
+      <w:numFmt w:val="decimal"/>
+      <w:lvlText w:val="%1.%2.%3.%4.%5.%6.%7.%8"/>
+      <w:lvlJc w:val="left"/>
+      <w:pPr>
+        <w:ind w:left="1440" w:hanging="1440"/>
+      </w:pPr>
+      <w:rPr>
+        <w:rFonts w:hint="default"/>
+      </w:rPr>
+    </w:lvl>
+    <w:lvl w:ilvl="8">
+      <w:start w:val="1"/>
+      <w:numFmt w:val="decimal"/>
+      <w:lvlText w:val="%1.%2.%3.%4.%5.%6.%7.%8.%9"/>
+      <w:lvlJc w:val="left"/>
+      <w:pPr>
+        <w:ind w:left="1440" w:hanging="1440"/>
+      </w:pPr>
+      <w:rPr>
+        <w:rFonts w:hint="default"/>
+      </w:rPr>
+    </w:lvl>
+  </w:abstractNum>
+  <w:abstractNum w:abstractNumId="5" w15:restartNumberingAfterBreak="0">
+    <w:nsid w:val="648E6DA5"/>
+    <w:multiLevelType w:val="multilevel"/>
+    <w:tmpl w:val="366E6242"/>
+    <w:lvl w:ilvl="0">
+      <w:start w:val="2"/>
+      <w:numFmt w:val="decimal"/>
+      <w:lvlText w:val="%1"/>
+      <w:lvlJc w:val="left"/>
+      <w:pPr>
+        <w:ind w:left="360" w:hanging="360"/>
+      </w:pPr>
+      <w:rPr>
+        <w:rFonts w:hint="default"/>
+      </w:rPr>
+    </w:lvl>
+    <w:lvl w:ilvl="1">
+      <w:start w:val="1"/>
+      <w:numFmt w:val="decimal"/>
+      <w:lvlText w:val="%1.%2"/>
+      <w:lvlJc w:val="left"/>
+      <w:pPr>
+        <w:ind w:left="360" w:hanging="360"/>
+      </w:pPr>
+      <w:rPr>
+        <w:rFonts w:hint="default"/>
+      </w:rPr>
+    </w:lvl>
+    <w:lvl w:ilvl="2">
+      <w:start w:val="1"/>
+      <w:numFmt w:val="decimal"/>
+      <w:lvlText w:val="%1.%2.%3"/>
+      <w:lvlJc w:val="left"/>
+      <w:pPr>
+        <w:ind w:left="720" w:hanging="720"/>
+      </w:pPr>
+      <w:rPr>
+        <w:rFonts w:hint="default"/>
+      </w:rPr>
+    </w:lvl>
+    <w:lvl w:ilvl="3">
+      <w:start w:val="1"/>
+      <w:numFmt w:val="decimal"/>
+      <w:lvlText w:val="%1.%2.%3.%4"/>
+      <w:lvlJc w:val="left"/>
+      <w:pPr>
+        <w:ind w:left="720" w:hanging="720"/>
+      </w:pPr>
+      <w:rPr>
+        <w:rFonts w:hint="default"/>
+      </w:rPr>
+    </w:lvl>
+    <w:lvl w:ilvl="4">
+      <w:start w:val="1"/>
+      <w:numFmt w:val="decimal"/>
+      <w:lvlText w:val="%1.%2.%3.%4.%5"/>
+      <w:lvlJc w:val="left"/>
+      <w:pPr>
+        <w:ind w:left="1080" w:hanging="1080"/>
+      </w:pPr>
+      <w:rPr>
+        <w:rFonts w:hint="default"/>
+      </w:rPr>
+    </w:lvl>
+    <w:lvl w:ilvl="5">
+      <w:start w:val="1"/>
+      <w:numFmt w:val="decimal"/>
+      <w:lvlText w:val="%1.%2.%3.%4.%5.%6"/>
+      <w:lvlJc w:val="left"/>
+      <w:pPr>
+        <w:ind w:left="1080" w:hanging="1080"/>
+      </w:pPr>
+      <w:rPr>
+        <w:rFonts w:hint="default"/>
+      </w:rPr>
+    </w:lvl>
+    <w:lvl w:ilvl="6">
+      <w:start w:val="1"/>
+      <w:numFmt w:val="decimal"/>
+      <w:lvlText w:val="%1.%2.%3.%4.%5.%6.%7"/>
+      <w:lvlJc w:val="left"/>
+      <w:pPr>
+        <w:ind w:left="1440" w:hanging="1440"/>
+      </w:pPr>
+      <w:rPr>
+        <w:rFonts w:hint="default"/>
+      </w:rPr>
+    </w:lvl>
+    <w:lvl w:ilvl="7">
+      <w:start w:val="1"/>
+      <w:numFmt w:val="decimal"/>
+      <w:lvlText w:val="%1.%2.%3.%4.%5.%6.%7.%8"/>
+      <w:lvlJc w:val="left"/>
+      <w:pPr>
+        <w:ind w:left="1440" w:hanging="1440"/>
+      </w:pPr>
+      <w:rPr>
+        <w:rFonts w:hint="default"/>
+      </w:rPr>
+    </w:lvl>
+    <w:lvl w:ilvl="8">
+      <w:start w:val="1"/>
+      <w:numFmt w:val="decimal"/>
+      <w:lvlText w:val="%1.%2.%3.%4.%5.%6.%7.%8.%9"/>
+      <w:lvlJc w:val="left"/>
+      <w:pPr>
+        <w:ind w:left="1440" w:hanging="1440"/>
+      </w:pPr>
+      <w:rPr>
+        <w:rFonts w:hint="default"/>
+      </w:rPr>
+    </w:lvl>
+  </w:abstractNum>
+  <w:abstractNum w:abstractNumId="6" w15:restartNumberingAfterBreak="0">
+    <w:nsid w:val="7A530501"/>
+    <w:multiLevelType w:val="multilevel"/>
+    <w:tmpl w:val="51545BD0"/>
     <w:lvl w:ilvl="0">
       <w:start w:val="1"/>
       <w:numFmt w:val="decimal"/>
@@ -3430,7 +4299,22 @@
     <w:abstractNumId w:val="0"/>
   </w:num>
   <w:num w:numId="2">
+    <w:abstractNumId w:val="2"/>
+  </w:num>
+  <w:num w:numId="3">
+    <w:abstractNumId w:val="3"/>
+  </w:num>
+  <w:num w:numId="4">
+    <w:abstractNumId w:val="5"/>
+  </w:num>
+  <w:num w:numId="5">
+    <w:abstractNumId w:val="4"/>
+  </w:num>
+  <w:num w:numId="6">
     <w:abstractNumId w:val="1"/>
+  </w:num>
+  <w:num w:numId="7">
+    <w:abstractNumId w:val="6"/>
   </w:num>
 </w:numbering>
 </file>

</xml_diff>

<commit_message>
changed use case diagram and description
</commit_message>
<xml_diff>
--- a/Diagrams/Use Case Desc.docx
+++ b/Diagrams/Use Case Desc.docx
@@ -319,6 +319,32 @@
               <w:t>Workspace Members</w:t>
             </w:r>
           </w:p>
+          <w:p>
+            <w:pPr>
+              <w:rPr>
+                <w:lang w:val="en-US"/>
+              </w:rPr>
+            </w:pPr>
+            <w:r>
+              <w:rPr>
+                <w:lang w:val="en-US"/>
+              </w:rPr>
+              <w:t>Other Workspace Admin</w:t>
+            </w:r>
+          </w:p>
+          <w:p>
+            <w:pPr>
+              <w:rPr>
+                <w:lang w:val="en-US"/>
+              </w:rPr>
+            </w:pPr>
+            <w:r>
+              <w:rPr>
+                <w:lang w:val="en-US"/>
+              </w:rPr>
+              <w:t>Other Users</w:t>
+            </w:r>
+          </w:p>
         </w:tc>
       </w:tr>
       <w:tr>
@@ -1093,6 +1119,18 @@
               </w:rPr>
               <w:t>Board Members</w:t>
             </w:r>
+            <w:r>
+              <w:rPr>
+                <w:lang w:val="en-US"/>
+              </w:rPr>
+              <w:t>, Other Board Admins</w:t>
+            </w:r>
+            <w:r>
+              <w:rPr>
+                <w:lang w:val="en-US"/>
+              </w:rPr>
+              <w:t>, Other User</w:t>
+            </w:r>
           </w:p>
         </w:tc>
       </w:tr>
@@ -1530,6 +1568,7 @@
                 <w:bCs/>
                 <w:lang w:val="en-US"/>
               </w:rPr>
+              <w:lastRenderedPageBreak/>
               <w:t>Exception Conditions</w:t>
             </w:r>
           </w:p>
@@ -1587,7 +1626,6 @@
                 <w:bCs/>
                 <w:lang w:val="en-US"/>
               </w:rPr>
-              <w:lastRenderedPageBreak/>
               <w:t>Use Case</w:t>
             </w:r>
           </w:p>
@@ -1902,6 +1940,19 @@
                 <w:lang w:val="en-US"/>
               </w:rPr>
               <w:t>s</w:t>
+            </w:r>
+          </w:p>
+          <w:p>
+            <w:pPr>
+              <w:rPr>
+                <w:lang w:val="en-US"/>
+              </w:rPr>
+            </w:pPr>
+            <w:r>
+              <w:rPr>
+                <w:lang w:val="en-US"/>
+              </w:rPr>
+              <w:t>Other Workspace Admins</w:t>
             </w:r>
           </w:p>
           <w:p>
@@ -3636,6 +3687,12 @@
               </w:rPr>
               <w:t>Other Board Member</w:t>
             </w:r>
+            <w:r>
+              <w:rPr>
+                <w:lang w:val="en-US"/>
+              </w:rPr>
+              <w:t>, Card Watchers, Mentioned User</w:t>
+            </w:r>
           </w:p>
         </w:tc>
       </w:tr>
@@ -3946,7 +4003,32 @@
               <w:rPr>
                 <w:lang w:val="en-US"/>
               </w:rPr>
-              <w:t>2.2 Notify all watchers for the card.</w:t>
+              <w:t>2.2 If user mentions other user notify them</w:t>
+            </w:r>
+          </w:p>
+          <w:p>
+            <w:pPr>
+              <w:rPr>
+                <w:lang w:val="en-US"/>
+              </w:rPr>
+            </w:pPr>
+            <w:r>
+              <w:rPr>
+                <w:lang w:val="en-US"/>
+              </w:rPr>
+              <w:t>2.</w:t>
+            </w:r>
+            <w:r>
+              <w:rPr>
+                <w:lang w:val="en-US"/>
+              </w:rPr>
+              <w:t>3</w:t>
+            </w:r>
+            <w:r>
+              <w:rPr>
+                <w:lang w:val="en-US"/>
+              </w:rPr>
+              <w:t xml:space="preserve"> Notify all watchers for the card.</w:t>
             </w:r>
           </w:p>
           <w:p>
@@ -3997,7 +4079,7 @@
               <w:rPr>
                 <w:lang w:val="en-US"/>
               </w:rPr>
-              <w:t>2. If user mentions another user in the comment, system will check if mentioned user has acces, if has access then notify.</w:t>
+              <w:t>2. User cancels input comment</w:t>
             </w:r>
           </w:p>
         </w:tc>

</xml_diff>